<commit_message>
added practice problems as cards
</commit_message>
<xml_diff>
--- a/Dear Educator or Parent.docx
+++ b/Dear Educator or Parent.docx
@@ -1,6 +1,6 @@
 
 <file path=word/document.xml><?xml version="1.0" encoding="utf-8"?>
-<w:document xmlns:wpc="http://schemas.microsoft.com/office/word/2010/wordprocessingCanvas" xmlns:mo="http://schemas.microsoft.com/office/mac/office/2008/main" xmlns:mc="http://schemas.openxmlformats.org/markup-compatibility/2006" xmlns:mv="urn:schemas-microsoft-com:mac:vml" xmlns:o="urn:schemas-microsoft-com:office:office" xmlns:r="http://schemas.openxmlformats.org/officeDocument/2006/relationships" xmlns:m="http://schemas.openxmlformats.org/officeDocument/2006/math" xmlns:v="urn:schemas-microsoft-com:vml" xmlns:wp14="http://schemas.microsoft.com/office/word/2010/wordprocessingDrawing" xmlns:wp="http://schemas.openxmlformats.org/drawingml/2006/wordprocessingDrawing" xmlns:w10="urn:schemas-microsoft-com:office:word" xmlns:w="http://schemas.openxmlformats.org/wordprocessingml/2006/main" xmlns:w14="http://schemas.microsoft.com/office/word/2010/wordml" xmlns:wpg="http://schemas.microsoft.com/office/word/2010/wordprocessingGroup" xmlns:wpi="http://schemas.microsoft.com/office/word/2010/wordprocessingInk" xmlns:wne="http://schemas.microsoft.com/office/word/2006/wordml" xmlns:wps="http://schemas.microsoft.com/office/word/2010/wordprocessingShape" mc:Ignorable="w14 wp14">
+<w:document xmlns:wpc="http://schemas.microsoft.com/office/word/2010/wordprocessingCanvas" xmlns:mc="http://schemas.openxmlformats.org/markup-compatibility/2006" xmlns:o="urn:schemas-microsoft-com:office:office" xmlns:r="http://schemas.openxmlformats.org/officeDocument/2006/relationships" xmlns:m="http://schemas.openxmlformats.org/officeDocument/2006/math" xmlns:v="urn:schemas-microsoft-com:vml" xmlns:wp14="http://schemas.microsoft.com/office/word/2010/wordprocessingDrawing" xmlns:wp="http://schemas.openxmlformats.org/drawingml/2006/wordprocessingDrawing" xmlns:w10="urn:schemas-microsoft-com:office:word" xmlns:w="http://schemas.openxmlformats.org/wordprocessingml/2006/main" xmlns:w14="http://schemas.microsoft.com/office/word/2010/wordml" xmlns:wpg="http://schemas.microsoft.com/office/word/2010/wordprocessingGroup" xmlns:wpi="http://schemas.microsoft.com/office/word/2010/wordprocessingInk" xmlns:wne="http://schemas.microsoft.com/office/word/2006/wordml" xmlns:wps="http://schemas.microsoft.com/office/word/2010/wordprocessingShape" mc:Ignorable="w14 wp14">
   <w:body>
     <w:p>
       <w:pPr>
@@ -140,8 +140,6 @@
         </w:rPr>
         <w:t xml:space="preserve"> </w:t>
       </w:r>
-      <w:bookmarkStart w:id="0" w:name="_GoBack"/>
-      <w:bookmarkEnd w:id="0"/>
     </w:p>
     <w:p>
       <w:pPr>
@@ -310,16 +308,20 @@
         <w:rPr>
           <w:rFonts w:ascii="Times New Roman" w:hAnsi="Times New Roman" w:cs="Times New Roman"/>
         </w:rPr>
-        <w:t xml:space="preserve">Prof. </w:t>
-      </w:r>
-      <w:proofErr w:type="spellStart"/>
-      <w:r>
-        <w:rPr>
-          <w:rFonts w:ascii="Times New Roman" w:hAnsi="Times New Roman" w:cs="Times New Roman"/>
-        </w:rPr>
-        <w:t>Signh</w:t>
-      </w:r>
-      <w:proofErr w:type="spellEnd"/>
+        <w:t>Prof. Si</w:t>
+      </w:r>
+      <w:r>
+        <w:rPr>
+          <w:rFonts w:ascii="Times New Roman" w:hAnsi="Times New Roman" w:cs="Times New Roman"/>
+        </w:rPr>
+        <w:t>ng</w:t>
+      </w:r>
+      <w:r>
+        <w:rPr>
+          <w:rFonts w:ascii="Times New Roman" w:hAnsi="Times New Roman" w:cs="Times New Roman"/>
+        </w:rPr>
+        <w:t>h</w:t>
+      </w:r>
     </w:p>
     <w:p>
       <w:pPr>
@@ -423,6 +425,31 @@
           <w:rFonts w:ascii="Times New Roman" w:hAnsi="Times New Roman" w:cs="Times New Roman"/>
         </w:rPr>
       </w:pPr>
+    </w:p>
+    <w:p>
+      <w:pPr>
+        <w:rPr>
+          <w:rFonts w:ascii="Times New Roman" w:hAnsi="Times New Roman" w:cs="Times New Roman"/>
+        </w:rPr>
+      </w:pPr>
+      <w:hyperlink r:id="rId10" w:history="1">
+        <w:r>
+          <w:rPr>
+            <w:rStyle w:val="Hyperlink"/>
+            <w:rFonts w:ascii="Times New Roman" w:hAnsi="Times New Roman" w:cs="Times New Roman"/>
+          </w:rPr>
+          <w:t>http://www.clker.com/cliparts/e/3/9/7/1245686792938124914raemi_Check_mark.svg.hi.png</w:t>
+        </w:r>
+      </w:hyperlink>
+    </w:p>
+    <w:p>
+      <w:pPr>
+        <w:rPr>
+          <w:rFonts w:ascii="Times New Roman" w:hAnsi="Times New Roman" w:cs="Times New Roman"/>
+        </w:rPr>
+      </w:pPr>
+      <w:bookmarkStart w:id="0" w:name="_GoBack"/>
+      <w:bookmarkEnd w:id="0"/>
     </w:p>
     <w:sectPr>
       <w:pgSz w:w="12240" w:h="15840"/>
@@ -435,7 +462,7 @@
 </file>
 
 <file path=word/endnotes.xml><?xml version="1.0" encoding="utf-8"?>
-<w:endnotes xmlns:wpc="http://schemas.microsoft.com/office/word/2010/wordprocessingCanvas" xmlns:mo="http://schemas.microsoft.com/office/mac/office/2008/main" xmlns:mc="http://schemas.openxmlformats.org/markup-compatibility/2006" xmlns:mv="urn:schemas-microsoft-com:mac:vml" xmlns:o="urn:schemas-microsoft-com:office:office" xmlns:r="http://schemas.openxmlformats.org/officeDocument/2006/relationships" xmlns:m="http://schemas.openxmlformats.org/officeDocument/2006/math" xmlns:v="urn:schemas-microsoft-com:vml" xmlns:wp14="http://schemas.microsoft.com/office/word/2010/wordprocessingDrawing" xmlns:wp="http://schemas.openxmlformats.org/drawingml/2006/wordprocessingDrawing" xmlns:w10="urn:schemas-microsoft-com:office:word" xmlns:w="http://schemas.openxmlformats.org/wordprocessingml/2006/main" xmlns:w14="http://schemas.microsoft.com/office/word/2010/wordml" xmlns:wpg="http://schemas.microsoft.com/office/word/2010/wordprocessingGroup" xmlns:wpi="http://schemas.microsoft.com/office/word/2010/wordprocessingInk" xmlns:wne="http://schemas.microsoft.com/office/word/2006/wordml" xmlns:wps="http://schemas.microsoft.com/office/word/2010/wordprocessingShape" mc:Ignorable="w14 wp14">
+<w:endnotes xmlns:wpc="http://schemas.microsoft.com/office/word/2010/wordprocessingCanvas" xmlns:mc="http://schemas.openxmlformats.org/markup-compatibility/2006" xmlns:o="urn:schemas-microsoft-com:office:office" xmlns:r="http://schemas.openxmlformats.org/officeDocument/2006/relationships" xmlns:m="http://schemas.openxmlformats.org/officeDocument/2006/math" xmlns:v="urn:schemas-microsoft-com:vml" xmlns:wp14="http://schemas.microsoft.com/office/word/2010/wordprocessingDrawing" xmlns:wp="http://schemas.openxmlformats.org/drawingml/2006/wordprocessingDrawing" xmlns:w10="urn:schemas-microsoft-com:office:word" xmlns:w="http://schemas.openxmlformats.org/wordprocessingml/2006/main" xmlns:w14="http://schemas.microsoft.com/office/word/2010/wordml" xmlns:wpg="http://schemas.microsoft.com/office/word/2010/wordprocessingGroup" xmlns:wpi="http://schemas.microsoft.com/office/word/2010/wordprocessingInk" xmlns:wne="http://schemas.microsoft.com/office/word/2006/wordml" xmlns:wps="http://schemas.microsoft.com/office/word/2010/wordprocessingShape" mc:Ignorable="w14 wp14">
   <w:endnote w:type="separator" w:id="-1">
     <w:p>
       <w:r>
@@ -454,7 +481,7 @@
 </file>
 
 <file path=word/footnotes.xml><?xml version="1.0" encoding="utf-8"?>
-<w:footnotes xmlns:wpc="http://schemas.microsoft.com/office/word/2010/wordprocessingCanvas" xmlns:mo="http://schemas.microsoft.com/office/mac/office/2008/main" xmlns:mc="http://schemas.openxmlformats.org/markup-compatibility/2006" xmlns:mv="urn:schemas-microsoft-com:mac:vml" xmlns:o="urn:schemas-microsoft-com:office:office" xmlns:r="http://schemas.openxmlformats.org/officeDocument/2006/relationships" xmlns:m="http://schemas.openxmlformats.org/officeDocument/2006/math" xmlns:v="urn:schemas-microsoft-com:vml" xmlns:wp14="http://schemas.microsoft.com/office/word/2010/wordprocessingDrawing" xmlns:wp="http://schemas.openxmlformats.org/drawingml/2006/wordprocessingDrawing" xmlns:w10="urn:schemas-microsoft-com:office:word" xmlns:w="http://schemas.openxmlformats.org/wordprocessingml/2006/main" xmlns:w14="http://schemas.microsoft.com/office/word/2010/wordml" xmlns:wpg="http://schemas.microsoft.com/office/word/2010/wordprocessingGroup" xmlns:wpi="http://schemas.microsoft.com/office/word/2010/wordprocessingInk" xmlns:wne="http://schemas.microsoft.com/office/word/2006/wordml" xmlns:wps="http://schemas.microsoft.com/office/word/2010/wordprocessingShape" mc:Ignorable="w14 wp14">
+<w:footnotes xmlns:wpc="http://schemas.microsoft.com/office/word/2010/wordprocessingCanvas" xmlns:mc="http://schemas.openxmlformats.org/markup-compatibility/2006" xmlns:o="urn:schemas-microsoft-com:office:office" xmlns:r="http://schemas.openxmlformats.org/officeDocument/2006/relationships" xmlns:m="http://schemas.openxmlformats.org/officeDocument/2006/math" xmlns:v="urn:schemas-microsoft-com:vml" xmlns:wp14="http://schemas.microsoft.com/office/word/2010/wordprocessingDrawing" xmlns:wp="http://schemas.openxmlformats.org/drawingml/2006/wordprocessingDrawing" xmlns:w10="urn:schemas-microsoft-com:office:word" xmlns:w="http://schemas.openxmlformats.org/wordprocessingml/2006/main" xmlns:w14="http://schemas.microsoft.com/office/word/2010/wordml" xmlns:wpg="http://schemas.microsoft.com/office/word/2010/wordprocessingGroup" xmlns:wpi="http://schemas.microsoft.com/office/word/2010/wordprocessingInk" xmlns:wne="http://schemas.microsoft.com/office/word/2006/wordml" xmlns:wps="http://schemas.microsoft.com/office/word/2010/wordprocessingShape" mc:Ignorable="w14 wp14">
   <w:footnote w:type="separator" w:id="-1">
     <w:p>
       <w:r>
@@ -502,27 +529,7 @@
           <w:sz w:val="20"/>
           <w:szCs w:val="20"/>
         </w:rPr>
-        <w:t xml:space="preserve">See </w:t>
-      </w:r>
-      <w:proofErr w:type="spellStart"/>
-      <w:r>
-        <w:rPr>
-          <w:rFonts w:ascii="Times New Roman" w:eastAsia="Times New Roman" w:hAnsi="Times New Roman" w:cs="Times New Roman"/>
-          <w:color w:val="000000"/>
-          <w:sz w:val="20"/>
-          <w:szCs w:val="20"/>
-        </w:rPr>
-        <w:t>TechCrunch</w:t>
-      </w:r>
-      <w:proofErr w:type="spellEnd"/>
-      <w:r>
-        <w:rPr>
-          <w:rFonts w:ascii="Times New Roman" w:eastAsia="Times New Roman" w:hAnsi="Times New Roman" w:cs="Times New Roman"/>
-          <w:color w:val="000000"/>
-          <w:sz w:val="20"/>
-          <w:szCs w:val="20"/>
-        </w:rPr>
-        <w:t xml:space="preserve"> “Closing the Computer Science Gap, From Classroom to Career.” http://techcrunch.com/2015/02/01/integrate-california-schools-with-computer-science/</w:t>
+        <w:t>See TechCrunch “Closing the Computer Science Gap, From Classroom to Career.” http://techcrunch.com/2015/02/01/integrate-california-schools-with-computer-science/</w:t>
       </w:r>
     </w:p>
   </w:footnote>
@@ -542,7 +549,7 @@
     </w:rPrDefault>
     <w:pPrDefault/>
   </w:docDefaults>
-  <w:latentStyles w:defLockedState="0" w:defUIPriority="99" w:defSemiHidden="1" w:defUnhideWhenUsed="1" w:defQFormat="0" w:count="276">
+  <w:latentStyles w:defLockedState="0" w:defUIPriority="99" w:defSemiHidden="1" w:defUnhideWhenUsed="1" w:defQFormat="0" w:count="267">
     <w:lsdException w:name="Normal" w:semiHidden="0" w:uiPriority="0" w:unhideWhenUsed="0" w:qFormat="1"/>
     <w:lsdException w:name="heading 1" w:semiHidden="0" w:uiPriority="9" w:unhideWhenUsed="0" w:qFormat="1"/>
     <w:lsdException w:name="heading 2" w:uiPriority="9" w:qFormat="1"/>
@@ -737,7 +744,7 @@
 </file>
 
 <file path=word/stylesWithEffects.xml><?xml version="1.0" encoding="utf-8"?>
-<w:styles xmlns:wpc="http://schemas.microsoft.com/office/word/2010/wordprocessingCanvas" xmlns:mo="http://schemas.microsoft.com/office/mac/office/2008/main" xmlns:mc="http://schemas.openxmlformats.org/markup-compatibility/2006" xmlns:mv="urn:schemas-microsoft-com:mac:vml" xmlns:o="urn:schemas-microsoft-com:office:office" xmlns:r="http://schemas.openxmlformats.org/officeDocument/2006/relationships" xmlns:m="http://schemas.openxmlformats.org/officeDocument/2006/math" xmlns:v="urn:schemas-microsoft-com:vml" xmlns:wp14="http://schemas.microsoft.com/office/word/2010/wordprocessingDrawing" xmlns:wp="http://schemas.openxmlformats.org/drawingml/2006/wordprocessingDrawing" xmlns:w10="urn:schemas-microsoft-com:office:word" xmlns:w="http://schemas.openxmlformats.org/wordprocessingml/2006/main" xmlns:w14="http://schemas.microsoft.com/office/word/2010/wordml" xmlns:wpg="http://schemas.microsoft.com/office/word/2010/wordprocessingGroup" xmlns:wpi="http://schemas.microsoft.com/office/word/2010/wordprocessingInk" xmlns:wne="http://schemas.microsoft.com/office/word/2006/wordml" xmlns:wps="http://schemas.microsoft.com/office/word/2010/wordprocessingShape" mc:Ignorable="w14 wp14">
+<w:styles xmlns:wpc="http://schemas.microsoft.com/office/word/2010/wordprocessingCanvas" xmlns:mc="http://schemas.openxmlformats.org/markup-compatibility/2006" xmlns:o="urn:schemas-microsoft-com:office:office" xmlns:r="http://schemas.openxmlformats.org/officeDocument/2006/relationships" xmlns:m="http://schemas.openxmlformats.org/officeDocument/2006/math" xmlns:v="urn:schemas-microsoft-com:vml" xmlns:wp14="http://schemas.microsoft.com/office/word/2010/wordprocessingDrawing" xmlns:wp="http://schemas.openxmlformats.org/drawingml/2006/wordprocessingDrawing" xmlns:w10="urn:schemas-microsoft-com:office:word" xmlns:w="http://schemas.openxmlformats.org/wordprocessingml/2006/main" xmlns:w14="http://schemas.microsoft.com/office/word/2010/wordml" xmlns:wpg="http://schemas.microsoft.com/office/word/2010/wordprocessingGroup" xmlns:wpi="http://schemas.microsoft.com/office/word/2010/wordprocessingInk" xmlns:wne="http://schemas.microsoft.com/office/word/2006/wordml" xmlns:wps="http://schemas.microsoft.com/office/word/2010/wordprocessingShape" mc:Ignorable="w14 wp14">
   <w:docDefaults>
     <w:rPrDefault>
       <w:rPr>
@@ -749,7 +756,7 @@
     </w:rPrDefault>
     <w:pPrDefault/>
   </w:docDefaults>
-  <w:latentStyles w:defLockedState="0" w:defUIPriority="99" w:defSemiHidden="1" w:defUnhideWhenUsed="1" w:defQFormat="0" w:count="276">
+  <w:latentStyles w:defLockedState="0" w:defUIPriority="99" w:defSemiHidden="1" w:defUnhideWhenUsed="1" w:defQFormat="0" w:count="267">
     <w:lsdException w:name="Normal" w:semiHidden="0" w:uiPriority="0" w:unhideWhenUsed="0" w:qFormat="1"/>
     <w:lsdException w:name="heading 1" w:semiHidden="0" w:uiPriority="9" w:unhideWhenUsed="0" w:qFormat="1"/>
     <w:lsdException w:name="heading 2" w:uiPriority="9" w:qFormat="1"/>

</xml_diff>